<commit_message>
Update Project Proposal 0.1 .docx
</commit_message>
<xml_diff>
--- a/Project Proposal 0.1 .docx
+++ b/Project Proposal 0.1 .docx
@@ -4104,14 +4104,7 @@
           <w:rFonts w:asciiTheme="majorHAnsi" w:eastAsia="Calibri" w:hAnsiTheme="majorHAnsi" w:cstheme="majorHAnsi"/>
           <w:sz w:val="24"/>
         </w:rPr>
-        <w:t xml:space="preserve"> </w:t>
-      </w:r>
-      <w:r>
-        <w:rPr>
-          <w:rFonts w:asciiTheme="majorHAnsi" w:eastAsia="Calibri" w:hAnsiTheme="majorHAnsi" w:cstheme="majorHAnsi"/>
-          <w:sz w:val="24"/>
-        </w:rPr>
-        <w:t>The data also had null values. To preserve all the information, we imputed or dropped the rows and columns containing null values while conducting exploratory analysis that made use of these features</w:t>
+        <w:t xml:space="preserve"> The data also had null values. To preserve all the information, we imputed or dropped the rows and columns containing null values while conducting exploratory analysis that made use of these features</w:t>
       </w:r>
     </w:p>
     <w:p>
@@ -4199,21 +4192,7 @@
             <w:rStyle w:val="Hyperlink"/>
             <w:rFonts w:asciiTheme="majorHAnsi" w:eastAsia="Calibri" w:hAnsiTheme="majorHAnsi" w:cstheme="majorHAnsi"/>
           </w:rPr>
-          <w:t>https://machinelearningmastery.com/multi-class-classification-tutorial-ke</w:t>
-        </w:r>
-        <w:r>
-          <w:rPr>
-            <w:rStyle w:val="Hyperlink"/>
-            <w:rFonts w:asciiTheme="majorHAnsi" w:eastAsia="Calibri" w:hAnsiTheme="majorHAnsi" w:cstheme="majorHAnsi"/>
-          </w:rPr>
-          <w:t>r</w:t>
-        </w:r>
-        <w:r>
-          <w:rPr>
-            <w:rStyle w:val="Hyperlink"/>
-            <w:rFonts w:asciiTheme="majorHAnsi" w:eastAsia="Calibri" w:hAnsiTheme="majorHAnsi" w:cstheme="majorHAnsi"/>
-          </w:rPr>
-          <w:t>as-deep-learning-library/</w:t>
+          <w:t>https://machinelearningmastery.com/multi-class-classification-tutorial-keras-deep-learning-library/</w:t>
         </w:r>
       </w:hyperlink>
     </w:p>
@@ -4909,11 +4888,18 @@
         <w:jc w:val="both"/>
         <w:rPr>
           <w:rFonts w:asciiTheme="majorHAnsi" w:eastAsia="Calibri" w:hAnsiTheme="majorHAnsi" w:cstheme="majorHAnsi"/>
+          <w:sz w:val="24"/>
+        </w:rPr>
+      </w:pPr>
+      <w:r>
+        <w:rPr>
+          <w:rFonts w:asciiTheme="majorHAnsi" w:eastAsia="Calibri" w:hAnsiTheme="majorHAnsi" w:cstheme="majorHAnsi"/>
           <w:b/>
           <w:sz w:val="24"/>
           <w:u w:val="single"/>
         </w:rPr>
-      </w:pPr>
+        <w:t>Purpose</w:t>
+      </w:r>
       <w:r>
         <w:rPr>
           <w:rFonts w:asciiTheme="majorHAnsi" w:eastAsia="Calibri" w:hAnsiTheme="majorHAnsi" w:cstheme="majorHAnsi"/>
@@ -4921,7 +4907,14 @@
           <w:sz w:val="24"/>
           <w:u w:val="single"/>
         </w:rPr>
-        <w:t>Purpose</w:t>
+        <w:t xml:space="preserve">: </w:t>
+      </w:r>
+      <w:r>
+        <w:rPr>
+          <w:rFonts w:asciiTheme="majorHAnsi" w:eastAsia="Calibri" w:hAnsiTheme="majorHAnsi" w:cstheme="majorHAnsi"/>
+          <w:sz w:val="24"/>
+        </w:rPr>
+        <w:t>To make it easier for our users to specify their requirements instead of using filters</w:t>
       </w:r>
     </w:p>
     <w:p>
@@ -5172,54 +5165,49 @@
           <w:rFonts w:asciiTheme="majorHAnsi" w:eastAsia="Calibri" w:hAnsiTheme="majorHAnsi" w:cstheme="majorHAnsi"/>
         </w:rPr>
       </w:pPr>
-    </w:p>
-    <w:p>
-      <w:pPr>
-        <w:ind w:right="-43"/>
-        <w:rPr>
-          <w:rFonts w:asciiTheme="majorHAnsi" w:eastAsia="Calibri" w:hAnsiTheme="majorHAnsi" w:cstheme="majorHAnsi"/>
-        </w:rPr>
-      </w:pPr>
-    </w:p>
-    <w:p>
-      <w:pPr>
-        <w:ind w:right="-43"/>
-        <w:rPr>
-          <w:rFonts w:asciiTheme="majorHAnsi" w:eastAsia="Calibri" w:hAnsiTheme="majorHAnsi" w:cstheme="majorHAnsi"/>
-        </w:rPr>
-      </w:pPr>
-    </w:p>
-    <w:p>
-      <w:pPr>
-        <w:ind w:right="-43"/>
-        <w:rPr>
-          <w:rFonts w:asciiTheme="majorHAnsi" w:eastAsia="Calibri" w:hAnsiTheme="majorHAnsi" w:cstheme="majorHAnsi"/>
-        </w:rPr>
-      </w:pPr>
-    </w:p>
-    <w:p>
-      <w:pPr>
-        <w:ind w:right="-43"/>
-        <w:rPr>
-          <w:rFonts w:asciiTheme="majorHAnsi" w:eastAsia="Calibri" w:hAnsiTheme="majorHAnsi" w:cstheme="majorHAnsi"/>
-        </w:rPr>
-      </w:pPr>
-    </w:p>
-    <w:p>
-      <w:pPr>
-        <w:ind w:right="-43"/>
-        <w:rPr>
-          <w:rFonts w:asciiTheme="majorHAnsi" w:eastAsia="Calibri" w:hAnsiTheme="majorHAnsi" w:cstheme="majorHAnsi"/>
-          <w:b/>
-          <w:sz w:val="24"/>
-        </w:rPr>
-      </w:pPr>
-      <w:r>
-        <w:rPr>
-          <w:rFonts w:asciiTheme="majorHAnsi" w:eastAsia="Calibri" w:hAnsiTheme="majorHAnsi" w:cstheme="majorHAnsi"/>
-          <w:b/>
-          <w:sz w:val="24"/>
-        </w:rPr>
+      <w:bookmarkStart w:id="3" w:name="_GoBack"/>
+      <w:bookmarkEnd w:id="3"/>
+    </w:p>
+    <w:p>
+      <w:pPr>
+        <w:ind w:right="-43"/>
+        <w:rPr>
+          <w:rFonts w:asciiTheme="majorHAnsi" w:eastAsia="Calibri" w:hAnsiTheme="majorHAnsi" w:cstheme="majorHAnsi"/>
+        </w:rPr>
+      </w:pPr>
+    </w:p>
+    <w:p>
+      <w:pPr>
+        <w:ind w:right="-43"/>
+        <w:rPr>
+          <w:rFonts w:asciiTheme="majorHAnsi" w:eastAsia="Calibri" w:hAnsiTheme="majorHAnsi" w:cstheme="majorHAnsi"/>
+        </w:rPr>
+      </w:pPr>
+    </w:p>
+    <w:p>
+      <w:pPr>
+        <w:ind w:right="-43"/>
+        <w:rPr>
+          <w:rFonts w:asciiTheme="majorHAnsi" w:eastAsia="Calibri" w:hAnsiTheme="majorHAnsi" w:cstheme="majorHAnsi"/>
+        </w:rPr>
+      </w:pPr>
+    </w:p>
+    <w:p>
+      <w:pPr>
+        <w:ind w:right="-43"/>
+        <w:rPr>
+          <w:rFonts w:asciiTheme="majorHAnsi" w:eastAsia="Calibri" w:hAnsiTheme="majorHAnsi" w:cstheme="majorHAnsi"/>
+          <w:b/>
+          <w:sz w:val="24"/>
+        </w:rPr>
+      </w:pPr>
+      <w:r>
+        <w:rPr>
+          <w:rFonts w:asciiTheme="majorHAnsi" w:eastAsia="Calibri" w:hAnsiTheme="majorHAnsi" w:cstheme="majorHAnsi"/>
+          <w:b/>
+          <w:sz w:val="24"/>
+        </w:rPr>
+        <w:lastRenderedPageBreak/>
         <w:t>Exhibit A</w:t>
       </w:r>
       <w:r>
@@ -5487,6 +5475,7 @@
           <w:rFonts w:asciiTheme="majorHAnsi" w:eastAsia="Calibri" w:hAnsiTheme="majorHAnsi" w:cstheme="majorHAnsi"/>
           <w:b/>
         </w:rPr>
+        <w:lastRenderedPageBreak/>
         <w:t xml:space="preserve">Exhibit C: </w:t>
       </w:r>
     </w:p>
@@ -5730,6 +5719,7 @@
           <w:rFonts w:asciiTheme="majorHAnsi" w:eastAsia="Calibri" w:hAnsiTheme="majorHAnsi" w:cstheme="majorHAnsi"/>
           <w:b/>
         </w:rPr>
+        <w:lastRenderedPageBreak/>
         <w:t>Exhibit E:</w:t>
       </w:r>
     </w:p>
@@ -5758,7 +5748,6 @@
           <w:noProof/>
         </w:rPr>
       </w:pPr>
-      <w:bookmarkStart w:id="3" w:name="_GoBack"/>
       <w:r>
         <w:rPr>
           <w:noProof/>
@@ -5806,7 +5795,6 @@
           </wp:inline>
         </w:drawing>
       </w:r>
-      <w:bookmarkEnd w:id="3"/>
     </w:p>
     <w:p>
       <w:pPr>
@@ -9253,6 +9241,7 @@
   <w:style w:type="character" w:default="1" w:styleId="DefaultParagraphFont">
     <w:name w:val="Default Paragraph Font"/>
     <w:uiPriority w:val="1"/>
+    <w:semiHidden/>
     <w:unhideWhenUsed/>
   </w:style>
   <w:style w:type="table" w:default="1" w:styleId="TableNormal">

</xml_diff>